<commit_message>
feat: add Side Bar
</commit_message>
<xml_diff>
--- a/public/SuratPernyataan.docx
+++ b/public/SuratPernyataan.docx
@@ -75,8 +75,26 @@
           <w:sz w:val="20"/>
           <w:szCs w:val="20"/>
         </w:rPr>
-        <w:t>Yang bertandatangandibawahini :</w:t>
-      </w:r>
+        <w:t xml:space="preserve">Yang </w:t>
+      </w:r>
+      <w:proofErr w:type="spellStart"/>
+      <w:proofErr w:type="gramStart"/>
+      <w:r>
+        <w:rPr>
+          <w:sz w:val="20"/>
+          <w:szCs w:val="20"/>
+        </w:rPr>
+        <w:t>bertandatangandibawahini</w:t>
+      </w:r>
+      <w:proofErr w:type="spellEnd"/>
+      <w:r>
+        <w:rPr>
+          <w:sz w:val="20"/>
+          <w:szCs w:val="20"/>
+        </w:rPr>
+        <w:t xml:space="preserve"> :</w:t>
+      </w:r>
+      <w:proofErr w:type="gramEnd"/>
     </w:p>
     <w:p>
       <w:pPr>
@@ -146,7 +164,23 @@
           <w:sz w:val="20"/>
           <w:szCs w:val="20"/>
         </w:rPr>
-        <w:t>{nama}</w:t>
+        <w:t>{</w:t>
+      </w:r>
+      <w:proofErr w:type="spellStart"/>
+      <w:r>
+        <w:rPr>
+          <w:sz w:val="20"/>
+          <w:szCs w:val="20"/>
+        </w:rPr>
+        <w:t>nama</w:t>
+      </w:r>
+      <w:proofErr w:type="spellEnd"/>
+      <w:r>
+        <w:rPr>
+          <w:sz w:val="20"/>
+          <w:szCs w:val="20"/>
+        </w:rPr>
+        <w:t>}</w:t>
       </w:r>
     </w:p>
     <w:p>
@@ -159,6 +193,7 @@
           <w:szCs w:val="20"/>
         </w:rPr>
       </w:pPr>
+      <w:proofErr w:type="spellStart"/>
       <w:r>
         <w:rPr>
           <w:sz w:val="20"/>
@@ -166,6 +201,7 @@
         </w:rPr>
         <w:t>Tempat</w:t>
       </w:r>
+      <w:proofErr w:type="spellEnd"/>
       <w:r>
         <w:rPr>
           <w:sz w:val="20"/>
@@ -187,6 +223,7 @@
         </w:rPr>
         <w:t xml:space="preserve"> </w:t>
       </w:r>
+      <w:proofErr w:type="spellStart"/>
       <w:r>
         <w:rPr>
           <w:sz w:val="20"/>
@@ -194,6 +231,7 @@
         </w:rPr>
         <w:t>Tanggal</w:t>
       </w:r>
+      <w:proofErr w:type="spellEnd"/>
       <w:r>
         <w:rPr>
           <w:sz w:val="20"/>
@@ -221,7 +259,60 @@
           <w:sz w:val="20"/>
           <w:szCs w:val="20"/>
         </w:rPr>
-        <w:t xml:space="preserve"> {ttl}</w:t>
+        <w:t xml:space="preserve"> {</w:t>
+      </w:r>
+      <w:proofErr w:type="spellStart"/>
+      <w:r>
+        <w:rPr>
+          <w:sz w:val="20"/>
+          <w:szCs w:val="20"/>
+        </w:rPr>
+        <w:t>t</w:t>
+      </w:r>
+      <w:r>
+        <w:rPr>
+          <w:sz w:val="20"/>
+          <w:szCs w:val="20"/>
+        </w:rPr>
+        <w:t>empatLahir</w:t>
+      </w:r>
+      <w:proofErr w:type="spellEnd"/>
+      <w:r>
+        <w:rPr>
+          <w:sz w:val="20"/>
+          <w:szCs w:val="20"/>
+        </w:rPr>
+        <w:t>}</w:t>
+      </w:r>
+      <w:r>
+        <w:rPr>
+          <w:sz w:val="20"/>
+          <w:szCs w:val="20"/>
+        </w:rPr>
+        <w:t xml:space="preserve">, </w:t>
+      </w:r>
+      <w:r>
+        <w:rPr>
+          <w:sz w:val="20"/>
+          <w:szCs w:val="20"/>
+        </w:rPr>
+        <w:t>{</w:t>
+      </w:r>
+      <w:proofErr w:type="spellStart"/>
+      <w:r>
+        <w:rPr>
+          <w:sz w:val="20"/>
+          <w:szCs w:val="20"/>
+        </w:rPr>
+        <w:t>ttl</w:t>
+      </w:r>
+      <w:proofErr w:type="spellEnd"/>
+      <w:r>
+        <w:rPr>
+          <w:sz w:val="20"/>
+          <w:szCs w:val="20"/>
+        </w:rPr>
+        <w:t>}</w:t>
       </w:r>
     </w:p>
     <w:p>
@@ -268,7 +359,23 @@
           <w:sz w:val="20"/>
           <w:szCs w:val="20"/>
         </w:rPr>
-        <w:t>{noKtp}</w:t>
+        <w:t>{</w:t>
+      </w:r>
+      <w:proofErr w:type="spellStart"/>
+      <w:r>
+        <w:rPr>
+          <w:sz w:val="20"/>
+          <w:szCs w:val="20"/>
+        </w:rPr>
+        <w:t>noKtp</w:t>
+      </w:r>
+      <w:proofErr w:type="spellEnd"/>
+      <w:r>
+        <w:rPr>
+          <w:sz w:val="20"/>
+          <w:szCs w:val="20"/>
+        </w:rPr>
+        <w:t>}</w:t>
       </w:r>
     </w:p>
     <w:p>
@@ -321,7 +428,23 @@
           <w:sz w:val="20"/>
           <w:szCs w:val="20"/>
         </w:rPr>
-        <w:t>{alamat}</w:t>
+        <w:t>{</w:t>
+      </w:r>
+      <w:proofErr w:type="spellStart"/>
+      <w:r>
+        <w:rPr>
+          <w:sz w:val="20"/>
+          <w:szCs w:val="20"/>
+        </w:rPr>
+        <w:t>alamat</w:t>
+      </w:r>
+      <w:proofErr w:type="spellEnd"/>
+      <w:r>
+        <w:rPr>
+          <w:sz w:val="20"/>
+          <w:szCs w:val="20"/>
+        </w:rPr>
+        <w:t>}</w:t>
       </w:r>
     </w:p>
     <w:p>
@@ -345,6 +468,7 @@
           <w:szCs w:val="20"/>
         </w:rPr>
       </w:pPr>
+      <w:proofErr w:type="spellStart"/>
       <w:r>
         <w:rPr>
           <w:sz w:val="20"/>
@@ -357,8 +481,81 @@
           <w:sz w:val="20"/>
           <w:szCs w:val="20"/>
         </w:rPr>
-        <w:t xml:space="preserve">ngan ini menyatakan bahwa saya </w:t>
-      </w:r>
+        <w:t>ngan</w:t>
+      </w:r>
+      <w:proofErr w:type="spellEnd"/>
+      <w:r>
+        <w:rPr>
+          <w:sz w:val="20"/>
+          <w:szCs w:val="20"/>
+        </w:rPr>
+        <w:t xml:space="preserve"> </w:t>
+      </w:r>
+      <w:proofErr w:type="spellStart"/>
+      <w:r>
+        <w:rPr>
+          <w:sz w:val="20"/>
+          <w:szCs w:val="20"/>
+        </w:rPr>
+        <w:t>ini</w:t>
+      </w:r>
+      <w:proofErr w:type="spellEnd"/>
+      <w:r>
+        <w:rPr>
+          <w:sz w:val="20"/>
+          <w:szCs w:val="20"/>
+        </w:rPr>
+        <w:t xml:space="preserve"> </w:t>
+      </w:r>
+      <w:proofErr w:type="spellStart"/>
+      <w:r>
+        <w:rPr>
+          <w:sz w:val="20"/>
+          <w:szCs w:val="20"/>
+        </w:rPr>
+        <w:t>menyatakan</w:t>
+      </w:r>
+      <w:proofErr w:type="spellEnd"/>
+      <w:r>
+        <w:rPr>
+          <w:sz w:val="20"/>
+          <w:szCs w:val="20"/>
+        </w:rPr>
+        <w:t xml:space="preserve"> </w:t>
+      </w:r>
+      <w:proofErr w:type="spellStart"/>
+      <w:r>
+        <w:rPr>
+          <w:sz w:val="20"/>
+          <w:szCs w:val="20"/>
+        </w:rPr>
+        <w:t>bahwa</w:t>
+      </w:r>
+      <w:proofErr w:type="spellEnd"/>
+      <w:r>
+        <w:rPr>
+          <w:sz w:val="20"/>
+          <w:szCs w:val="20"/>
+        </w:rPr>
+        <w:t xml:space="preserve"> </w:t>
+      </w:r>
+      <w:proofErr w:type="spellStart"/>
+      <w:r>
+        <w:rPr>
+          <w:sz w:val="20"/>
+          <w:szCs w:val="20"/>
+        </w:rPr>
+        <w:t>saya</w:t>
+      </w:r>
+      <w:proofErr w:type="spellEnd"/>
+      <w:r>
+        <w:rPr>
+          <w:sz w:val="20"/>
+          <w:szCs w:val="20"/>
+        </w:rPr>
+        <w:t xml:space="preserve"> </w:t>
+      </w:r>
+      <w:proofErr w:type="spellStart"/>
       <w:r>
         <w:rPr>
           <w:sz w:val="20"/>
@@ -366,13 +563,15 @@
         </w:rPr>
         <w:t>telah</w:t>
       </w:r>
-      <w:r>
-        <w:rPr>
-          <w:sz w:val="20"/>
-          <w:szCs w:val="20"/>
-        </w:rPr>
-        <w:t xml:space="preserve"> </w:t>
-      </w:r>
+      <w:proofErr w:type="spellEnd"/>
+      <w:r>
+        <w:rPr>
+          <w:sz w:val="20"/>
+          <w:szCs w:val="20"/>
+        </w:rPr>
+        <w:t xml:space="preserve"> </w:t>
+      </w:r>
+      <w:proofErr w:type="spellStart"/>
       <w:r>
         <w:rPr>
           <w:sz w:val="20"/>
@@ -380,27 +579,47 @@
         </w:rPr>
         <w:t>menguasai</w:t>
       </w:r>
-      <w:r>
-        <w:rPr>
-          <w:sz w:val="20"/>
-          <w:szCs w:val="20"/>
-        </w:rPr>
-        <w:t xml:space="preserve"> </w:t>
-      </w:r>
-      <w:r>
-        <w:rPr>
-          <w:sz w:val="20"/>
-          <w:szCs w:val="20"/>
-        </w:rPr>
-        <w:t>tanah yang terletak</w:t>
-      </w:r>
-      <w:r>
-        <w:rPr>
-          <w:sz w:val="20"/>
-          <w:szCs w:val="20"/>
-        </w:rPr>
-        <w:t xml:space="preserve"> </w:t>
-      </w:r>
+      <w:proofErr w:type="spellEnd"/>
+      <w:r>
+        <w:rPr>
+          <w:sz w:val="20"/>
+          <w:szCs w:val="20"/>
+        </w:rPr>
+        <w:t xml:space="preserve"> </w:t>
+      </w:r>
+      <w:proofErr w:type="spellStart"/>
+      <w:r>
+        <w:rPr>
+          <w:sz w:val="20"/>
+          <w:szCs w:val="20"/>
+        </w:rPr>
+        <w:t>tanah</w:t>
+      </w:r>
+      <w:proofErr w:type="spellEnd"/>
+      <w:r>
+        <w:rPr>
+          <w:sz w:val="20"/>
+          <w:szCs w:val="20"/>
+        </w:rPr>
+        <w:t xml:space="preserve"> yang </w:t>
+      </w:r>
+      <w:proofErr w:type="spellStart"/>
+      <w:r>
+        <w:rPr>
+          <w:sz w:val="20"/>
+          <w:szCs w:val="20"/>
+        </w:rPr>
+        <w:t>terletak</w:t>
+      </w:r>
+      <w:proofErr w:type="spellEnd"/>
+      <w:r>
+        <w:rPr>
+          <w:sz w:val="20"/>
+          <w:szCs w:val="20"/>
+        </w:rPr>
+        <w:t xml:space="preserve"> </w:t>
+      </w:r>
+      <w:proofErr w:type="gramStart"/>
       <w:r>
         <w:rPr>
           <w:sz w:val="20"/>
@@ -408,6 +627,7 @@
         </w:rPr>
         <w:t>di :</w:t>
       </w:r>
+      <w:proofErr w:type="gramEnd"/>
     </w:p>
     <w:p>
       <w:pPr>
@@ -466,7 +686,23 @@
           <w:sz w:val="20"/>
           <w:szCs w:val="20"/>
         </w:rPr>
-        <w:t>{jalan}</w:t>
+        <w:t>{</w:t>
+      </w:r>
+      <w:proofErr w:type="spellStart"/>
+      <w:r>
+        <w:rPr>
+          <w:sz w:val="20"/>
+          <w:szCs w:val="20"/>
+        </w:rPr>
+        <w:t>jalan</w:t>
+      </w:r>
+      <w:proofErr w:type="spellEnd"/>
+      <w:r>
+        <w:rPr>
+          <w:sz w:val="20"/>
+          <w:szCs w:val="20"/>
+        </w:rPr>
+        <w:t>}</w:t>
       </w:r>
     </w:p>
     <w:p>
@@ -526,14 +762,30 @@
           <w:sz w:val="20"/>
           <w:szCs w:val="20"/>
         </w:rPr>
-        <w:t>} / {r</w:t>
-      </w:r>
-      <w:r>
-        <w:rPr>
-          <w:sz w:val="20"/>
-          <w:szCs w:val="20"/>
-        </w:rPr>
-        <w:t>w}</w:t>
+        <w:t>} / {</w:t>
+      </w:r>
+      <w:proofErr w:type="spellStart"/>
+      <w:r>
+        <w:rPr>
+          <w:sz w:val="20"/>
+          <w:szCs w:val="20"/>
+        </w:rPr>
+        <w:t>r</w:t>
+      </w:r>
+      <w:r>
+        <w:rPr>
+          <w:sz w:val="20"/>
+          <w:szCs w:val="20"/>
+        </w:rPr>
+        <w:t>w</w:t>
+      </w:r>
+      <w:proofErr w:type="spellEnd"/>
+      <w:r>
+        <w:rPr>
+          <w:sz w:val="20"/>
+          <w:szCs w:val="20"/>
+        </w:rPr>
+        <w:t>}</w:t>
       </w:r>
     </w:p>
     <w:p>
@@ -551,8 +803,17 @@
           <w:sz w:val="20"/>
           <w:szCs w:val="20"/>
         </w:rPr>
-        <w:t>Desa / Kelurahan</w:t>
-      </w:r>
+        <w:t xml:space="preserve">Desa / </w:t>
+      </w:r>
+      <w:proofErr w:type="spellStart"/>
+      <w:r>
+        <w:rPr>
+          <w:sz w:val="20"/>
+          <w:szCs w:val="20"/>
+        </w:rPr>
+        <w:t>Kelurahan</w:t>
+      </w:r>
+      <w:proofErr w:type="spellEnd"/>
       <w:r>
         <w:rPr>
           <w:sz w:val="20"/>
@@ -586,6 +847,7 @@
           <w:szCs w:val="20"/>
         </w:rPr>
       </w:pPr>
+      <w:proofErr w:type="spellStart"/>
       <w:r>
         <w:rPr>
           <w:sz w:val="20"/>
@@ -593,6 +855,7 @@
         </w:rPr>
         <w:t>Kecamatan</w:t>
       </w:r>
+      <w:proofErr w:type="spellEnd"/>
       <w:r>
         <w:rPr>
           <w:sz w:val="20"/>
@@ -620,7 +883,23 @@
           <w:sz w:val="20"/>
           <w:szCs w:val="20"/>
         </w:rPr>
-        <w:t>{kecamatan}</w:t>
+        <w:t>{</w:t>
+      </w:r>
+      <w:proofErr w:type="spellStart"/>
+      <w:r>
+        <w:rPr>
+          <w:sz w:val="20"/>
+          <w:szCs w:val="20"/>
+        </w:rPr>
+        <w:t>kecamatan</w:t>
+      </w:r>
+      <w:proofErr w:type="spellEnd"/>
+      <w:r>
+        <w:rPr>
+          <w:sz w:val="20"/>
+          <w:szCs w:val="20"/>
+        </w:rPr>
+        <w:t>}</w:t>
       </w:r>
     </w:p>
     <w:p>
@@ -633,6 +912,7 @@
           <w:szCs w:val="20"/>
         </w:rPr>
       </w:pPr>
+      <w:proofErr w:type="spellStart"/>
       <w:r>
         <w:rPr>
           <w:sz w:val="20"/>
@@ -640,6 +920,7 @@
         </w:rPr>
         <w:t>Kabupaten</w:t>
       </w:r>
+      <w:proofErr w:type="spellEnd"/>
       <w:r>
         <w:rPr>
           <w:sz w:val="20"/>
@@ -667,7 +948,23 @@
           <w:sz w:val="20"/>
           <w:szCs w:val="20"/>
         </w:rPr>
-        <w:t>{kabupaten}</w:t>
+        <w:t>{</w:t>
+      </w:r>
+      <w:proofErr w:type="spellStart"/>
+      <w:r>
+        <w:rPr>
+          <w:sz w:val="20"/>
+          <w:szCs w:val="20"/>
+        </w:rPr>
+        <w:t>kabupaten</w:t>
+      </w:r>
+      <w:proofErr w:type="spellEnd"/>
+      <w:r>
+        <w:rPr>
+          <w:sz w:val="20"/>
+          <w:szCs w:val="20"/>
+        </w:rPr>
+        <w:t>}</w:t>
       </w:r>
     </w:p>
     <w:p>
@@ -721,14 +1018,30 @@
           <w:sz w:val="20"/>
           <w:szCs w:val="20"/>
         </w:rPr>
-        <w:t>} / {l</w:t>
-      </w:r>
-      <w:r>
-        <w:rPr>
-          <w:sz w:val="20"/>
-          <w:szCs w:val="20"/>
-        </w:rPr>
-        <w:t>uas}</w:t>
+        <w:t>} / {</w:t>
+      </w:r>
+      <w:proofErr w:type="spellStart"/>
+      <w:r>
+        <w:rPr>
+          <w:sz w:val="20"/>
+          <w:szCs w:val="20"/>
+        </w:rPr>
+        <w:t>l</w:t>
+      </w:r>
+      <w:r>
+        <w:rPr>
+          <w:sz w:val="20"/>
+          <w:szCs w:val="20"/>
+        </w:rPr>
+        <w:t>uas</w:t>
+      </w:r>
+      <w:proofErr w:type="spellEnd"/>
+      <w:r>
+        <w:rPr>
+          <w:sz w:val="20"/>
+          <w:szCs w:val="20"/>
+        </w:rPr>
+        <w:t>}</w:t>
       </w:r>
     </w:p>
     <w:p>
@@ -775,7 +1088,23 @@
           <w:sz w:val="20"/>
           <w:szCs w:val="20"/>
         </w:rPr>
-        <w:t>{statusTanah}</w:t>
+        <w:t>{</w:t>
+      </w:r>
+      <w:proofErr w:type="spellStart"/>
+      <w:r>
+        <w:rPr>
+          <w:sz w:val="20"/>
+          <w:szCs w:val="20"/>
+        </w:rPr>
+        <w:t>statusTanah</w:t>
+      </w:r>
+      <w:proofErr w:type="spellEnd"/>
+      <w:r>
+        <w:rPr>
+          <w:sz w:val="20"/>
+          <w:szCs w:val="20"/>
+        </w:rPr>
+        <w:t>}</w:t>
       </w:r>
     </w:p>
     <w:p>
@@ -788,6 +1117,7 @@
           <w:szCs w:val="20"/>
         </w:rPr>
       </w:pPr>
+      <w:proofErr w:type="spellStart"/>
       <w:r>
         <w:rPr>
           <w:sz w:val="20"/>
@@ -795,13 +1125,15 @@
         </w:rPr>
         <w:t>Dipergunakan</w:t>
       </w:r>
-      <w:r>
-        <w:rPr>
-          <w:sz w:val="20"/>
-          <w:szCs w:val="20"/>
-        </w:rPr>
-        <w:t xml:space="preserve"> </w:t>
-      </w:r>
+      <w:proofErr w:type="spellEnd"/>
+      <w:r>
+        <w:rPr>
+          <w:sz w:val="20"/>
+          <w:szCs w:val="20"/>
+        </w:rPr>
+        <w:t xml:space="preserve"> </w:t>
+      </w:r>
+      <w:proofErr w:type="spellStart"/>
       <w:r>
         <w:rPr>
           <w:sz w:val="20"/>
@@ -809,6 +1141,7 @@
         </w:rPr>
         <w:t>Untuk</w:t>
       </w:r>
+      <w:proofErr w:type="spellEnd"/>
       <w:r>
         <w:rPr>
           <w:sz w:val="20"/>
@@ -829,7 +1162,23 @@
           <w:sz w:val="20"/>
           <w:szCs w:val="20"/>
         </w:rPr>
-        <w:t>{penggunaan}</w:t>
+        <w:t>{</w:t>
+      </w:r>
+      <w:proofErr w:type="spellStart"/>
+      <w:r>
+        <w:rPr>
+          <w:sz w:val="20"/>
+          <w:szCs w:val="20"/>
+        </w:rPr>
+        <w:t>penggunaan</w:t>
+      </w:r>
+      <w:proofErr w:type="spellEnd"/>
+      <w:r>
+        <w:rPr>
+          <w:sz w:val="20"/>
+          <w:szCs w:val="20"/>
+        </w:rPr>
+        <w:t>}</w:t>
       </w:r>
     </w:p>
     <w:p>
@@ -873,6 +1222,7 @@
         </w:rPr>
         <w:t xml:space="preserve"> </w:t>
       </w:r>
+      <w:proofErr w:type="spellStart"/>
       <w:r>
         <w:rPr>
           <w:sz w:val="20"/>
@@ -880,6 +1230,7 @@
         </w:rPr>
         <w:t>tanah</w:t>
       </w:r>
+      <w:proofErr w:type="spellEnd"/>
       <w:r>
         <w:rPr>
           <w:sz w:val="20"/>
@@ -913,12 +1264,21 @@
           <w:szCs w:val="20"/>
         </w:rPr>
       </w:pPr>
-      <w:r>
-        <w:rPr>
-          <w:sz w:val="20"/>
-          <w:szCs w:val="20"/>
-        </w:rPr>
-        <w:t>Sebelah Utara</w:t>
+      <w:proofErr w:type="spellStart"/>
+      <w:r>
+        <w:rPr>
+          <w:sz w:val="20"/>
+          <w:szCs w:val="20"/>
+        </w:rPr>
+        <w:t>Sebelah</w:t>
+      </w:r>
+      <w:proofErr w:type="spellEnd"/>
+      <w:r>
+        <w:rPr>
+          <w:sz w:val="20"/>
+          <w:szCs w:val="20"/>
+        </w:rPr>
+        <w:t xml:space="preserve"> Utara</w:t>
       </w:r>
       <w:r>
         <w:rPr>
@@ -947,7 +1307,23 @@
           <w:sz w:val="20"/>
           <w:szCs w:val="20"/>
         </w:rPr>
-        <w:t>{batasUtara}</w:t>
+        <w:t>{</w:t>
+      </w:r>
+      <w:proofErr w:type="spellStart"/>
+      <w:r>
+        <w:rPr>
+          <w:sz w:val="20"/>
+          <w:szCs w:val="20"/>
+        </w:rPr>
+        <w:t>batasUtara</w:t>
+      </w:r>
+      <w:proofErr w:type="spellEnd"/>
+      <w:r>
+        <w:rPr>
+          <w:sz w:val="20"/>
+          <w:szCs w:val="20"/>
+        </w:rPr>
+        <w:t>}</w:t>
       </w:r>
     </w:p>
     <w:p>
@@ -960,6 +1336,7 @@
           <w:szCs w:val="20"/>
         </w:rPr>
       </w:pPr>
+      <w:proofErr w:type="spellStart"/>
       <w:r>
         <w:rPr>
           <w:sz w:val="20"/>
@@ -967,6 +1344,7 @@
         </w:rPr>
         <w:t>SebelahTimur</w:t>
       </w:r>
+      <w:proofErr w:type="spellEnd"/>
       <w:r>
         <w:rPr>
           <w:sz w:val="20"/>
@@ -994,7 +1372,23 @@
           <w:sz w:val="20"/>
           <w:szCs w:val="20"/>
         </w:rPr>
-        <w:t>{batasTimur}</w:t>
+        <w:t>{</w:t>
+      </w:r>
+      <w:proofErr w:type="spellStart"/>
+      <w:r>
+        <w:rPr>
+          <w:sz w:val="20"/>
+          <w:szCs w:val="20"/>
+        </w:rPr>
+        <w:t>batasTimur</w:t>
+      </w:r>
+      <w:proofErr w:type="spellEnd"/>
+      <w:r>
+        <w:rPr>
+          <w:sz w:val="20"/>
+          <w:szCs w:val="20"/>
+        </w:rPr>
+        <w:t>}</w:t>
       </w:r>
     </w:p>
     <w:p>
@@ -1007,12 +1401,21 @@
           <w:szCs w:val="20"/>
         </w:rPr>
       </w:pPr>
-      <w:r>
-        <w:rPr>
-          <w:sz w:val="20"/>
-          <w:szCs w:val="20"/>
-        </w:rPr>
-        <w:t xml:space="preserve">Sebelah Selatan </w:t>
+      <w:proofErr w:type="spellStart"/>
+      <w:r>
+        <w:rPr>
+          <w:sz w:val="20"/>
+          <w:szCs w:val="20"/>
+        </w:rPr>
+        <w:t>Sebelah</w:t>
+      </w:r>
+      <w:proofErr w:type="spellEnd"/>
+      <w:r>
+        <w:rPr>
+          <w:sz w:val="20"/>
+          <w:szCs w:val="20"/>
+        </w:rPr>
+        <w:t xml:space="preserve"> Selatan </w:t>
       </w:r>
       <w:r>
         <w:rPr>
@@ -1034,7 +1437,23 @@
           <w:sz w:val="20"/>
           <w:szCs w:val="20"/>
         </w:rPr>
-        <w:t>{batasSelatan}</w:t>
+        <w:t>{</w:t>
+      </w:r>
+      <w:proofErr w:type="spellStart"/>
+      <w:r>
+        <w:rPr>
+          <w:sz w:val="20"/>
+          <w:szCs w:val="20"/>
+        </w:rPr>
+        <w:t>batasSelatan</w:t>
+      </w:r>
+      <w:proofErr w:type="spellEnd"/>
+      <w:r>
+        <w:rPr>
+          <w:sz w:val="20"/>
+          <w:szCs w:val="20"/>
+        </w:rPr>
+        <w:t>}</w:t>
       </w:r>
     </w:p>
     <w:p>
@@ -1047,12 +1466,21 @@
           <w:szCs w:val="20"/>
         </w:rPr>
       </w:pPr>
-      <w:r>
-        <w:rPr>
-          <w:sz w:val="20"/>
-          <w:szCs w:val="20"/>
-        </w:rPr>
-        <w:t xml:space="preserve">Sebelah Barat </w:t>
+      <w:proofErr w:type="spellStart"/>
+      <w:r>
+        <w:rPr>
+          <w:sz w:val="20"/>
+          <w:szCs w:val="20"/>
+        </w:rPr>
+        <w:t>Sebelah</w:t>
+      </w:r>
+      <w:proofErr w:type="spellEnd"/>
+      <w:r>
+        <w:rPr>
+          <w:sz w:val="20"/>
+          <w:szCs w:val="20"/>
+        </w:rPr>
+        <w:t xml:space="preserve"> Barat </w:t>
       </w:r>
       <w:r>
         <w:rPr>
@@ -1080,7 +1508,23 @@
           <w:sz w:val="20"/>
           <w:szCs w:val="20"/>
         </w:rPr>
-        <w:t>{batasBarat}</w:t>
+        <w:t>{</w:t>
+      </w:r>
+      <w:proofErr w:type="spellStart"/>
+      <w:r>
+        <w:rPr>
+          <w:sz w:val="20"/>
+          <w:szCs w:val="20"/>
+        </w:rPr>
+        <w:t>batasBarat</w:t>
+      </w:r>
+      <w:proofErr w:type="spellEnd"/>
+      <w:r>
+        <w:rPr>
+          <w:sz w:val="20"/>
+          <w:szCs w:val="20"/>
+        </w:rPr>
+        <w:t>}</w:t>
       </w:r>
     </w:p>
     <w:p>
@@ -1104,6 +1548,7 @@
           <w:szCs w:val="20"/>
         </w:rPr>
       </w:pPr>
+      <w:proofErr w:type="spellStart"/>
       <w:r>
         <w:rPr>
           <w:sz w:val="20"/>
@@ -1111,13 +1556,15 @@
         </w:rPr>
         <w:t>Bidang</w:t>
       </w:r>
-      <w:r>
-        <w:rPr>
-          <w:sz w:val="20"/>
-          <w:szCs w:val="20"/>
-        </w:rPr>
-        <w:t xml:space="preserve"> </w:t>
-      </w:r>
+      <w:proofErr w:type="spellEnd"/>
+      <w:r>
+        <w:rPr>
+          <w:sz w:val="20"/>
+          <w:szCs w:val="20"/>
+        </w:rPr>
+        <w:t xml:space="preserve"> </w:t>
+      </w:r>
+      <w:proofErr w:type="spellStart"/>
       <w:r>
         <w:rPr>
           <w:sz w:val="20"/>
@@ -1125,13 +1572,15 @@
         </w:rPr>
         <w:t>tanah</w:t>
       </w:r>
-      <w:r>
-        <w:rPr>
-          <w:sz w:val="20"/>
-          <w:szCs w:val="20"/>
-        </w:rPr>
-        <w:t xml:space="preserve"> </w:t>
-      </w:r>
+      <w:proofErr w:type="spellEnd"/>
+      <w:r>
+        <w:rPr>
+          <w:sz w:val="20"/>
+          <w:szCs w:val="20"/>
+        </w:rPr>
+        <w:t xml:space="preserve"> </w:t>
+      </w:r>
+      <w:proofErr w:type="spellStart"/>
       <w:r>
         <w:rPr>
           <w:sz w:val="20"/>
@@ -1139,13 +1588,15 @@
         </w:rPr>
         <w:t>tersebut</w:t>
       </w:r>
-      <w:r>
-        <w:rPr>
-          <w:sz w:val="20"/>
-          <w:szCs w:val="20"/>
-        </w:rPr>
-        <w:t xml:space="preserve"> </w:t>
-      </w:r>
+      <w:proofErr w:type="spellEnd"/>
+      <w:r>
+        <w:rPr>
+          <w:sz w:val="20"/>
+          <w:szCs w:val="20"/>
+        </w:rPr>
+        <w:t xml:space="preserve"> </w:t>
+      </w:r>
+      <w:proofErr w:type="spellStart"/>
       <w:r>
         <w:rPr>
           <w:sz w:val="20"/>
@@ -1153,13 +1604,15 @@
         </w:rPr>
         <w:t>saya</w:t>
       </w:r>
-      <w:r>
-        <w:rPr>
-          <w:sz w:val="20"/>
-          <w:szCs w:val="20"/>
-        </w:rPr>
-        <w:t xml:space="preserve"> </w:t>
-      </w:r>
+      <w:proofErr w:type="spellEnd"/>
+      <w:r>
+        <w:rPr>
+          <w:sz w:val="20"/>
+          <w:szCs w:val="20"/>
+        </w:rPr>
+        <w:t xml:space="preserve"> </w:t>
+      </w:r>
+      <w:proofErr w:type="spellStart"/>
       <w:r>
         <w:rPr>
           <w:sz w:val="20"/>
@@ -1167,13 +1620,31 @@
         </w:rPr>
         <w:t>peroleh</w:t>
       </w:r>
-      <w:r>
-        <w:rPr>
-          <w:sz w:val="20"/>
-          <w:szCs w:val="20"/>
-        </w:rPr>
-        <w:t xml:space="preserve"> sejak </w:t>
-      </w:r>
+      <w:proofErr w:type="spellEnd"/>
+      <w:r>
+        <w:rPr>
+          <w:sz w:val="20"/>
+          <w:szCs w:val="20"/>
+        </w:rPr>
+        <w:t xml:space="preserve"> </w:t>
+      </w:r>
+      <w:proofErr w:type="spellStart"/>
+      <w:r>
+        <w:rPr>
+          <w:sz w:val="20"/>
+          <w:szCs w:val="20"/>
+        </w:rPr>
+        <w:t>sejak</w:t>
+      </w:r>
+      <w:proofErr w:type="spellEnd"/>
+      <w:r>
+        <w:rPr>
+          <w:sz w:val="20"/>
+          <w:szCs w:val="20"/>
+        </w:rPr>
+        <w:t xml:space="preserve"> </w:t>
+      </w:r>
+      <w:proofErr w:type="spellStart"/>
       <w:r>
         <w:rPr>
           <w:sz w:val="20"/>
@@ -1181,48 +1652,141 @@
         </w:rPr>
         <w:t>Tahun</w:t>
       </w:r>
-      <w:r>
-        <w:rPr>
-          <w:sz w:val="20"/>
-          <w:szCs w:val="20"/>
-        </w:rPr>
-        <w:t xml:space="preserve"> {tahun} </w:t>
-      </w:r>
-      <w:r>
-        <w:rPr>
-          <w:sz w:val="20"/>
-          <w:szCs w:val="20"/>
-        </w:rPr>
-        <w:t>melalui proses (jualbeli/hibah/wakaf)</w:t>
-      </w:r>
-      <w:r>
-        <w:rPr>
-          <w:sz w:val="20"/>
-          <w:szCs w:val="20"/>
-        </w:rPr>
-        <w:t xml:space="preserve"> : {proses} ,</w:t>
-      </w:r>
-      <w:r>
-        <w:rPr>
-          <w:sz w:val="20"/>
-          <w:szCs w:val="20"/>
-        </w:rPr>
-        <w:t xml:space="preserve"> </w:t>
-      </w:r>
-      <w:r>
-        <w:rPr>
-          <w:sz w:val="20"/>
-          <w:szCs w:val="20"/>
-        </w:rPr>
-        <w:t>yang sampai</w:t>
-      </w:r>
-      <w:r>
-        <w:rPr>
-          <w:sz w:val="20"/>
-          <w:szCs w:val="20"/>
-        </w:rPr>
-        <w:t xml:space="preserve"> </w:t>
-      </w:r>
+      <w:proofErr w:type="spellEnd"/>
+      <w:r>
+        <w:rPr>
+          <w:sz w:val="20"/>
+          <w:szCs w:val="20"/>
+        </w:rPr>
+        <w:t xml:space="preserve"> {</w:t>
+      </w:r>
+      <w:proofErr w:type="spellStart"/>
+      <w:r>
+        <w:rPr>
+          <w:sz w:val="20"/>
+          <w:szCs w:val="20"/>
+        </w:rPr>
+        <w:t>tahun</w:t>
+      </w:r>
+      <w:proofErr w:type="spellEnd"/>
+      <w:r>
+        <w:rPr>
+          <w:sz w:val="20"/>
+          <w:szCs w:val="20"/>
+        </w:rPr>
+        <w:t xml:space="preserve">} </w:t>
+      </w:r>
+      <w:proofErr w:type="spellStart"/>
+      <w:r>
+        <w:rPr>
+          <w:sz w:val="20"/>
+          <w:szCs w:val="20"/>
+        </w:rPr>
+        <w:t>melalui</w:t>
+      </w:r>
+      <w:proofErr w:type="spellEnd"/>
+      <w:r>
+        <w:rPr>
+          <w:sz w:val="20"/>
+          <w:szCs w:val="20"/>
+        </w:rPr>
+        <w:t xml:space="preserve"> proses (</w:t>
+      </w:r>
+      <w:proofErr w:type="spellStart"/>
+      <w:r>
+        <w:rPr>
+          <w:sz w:val="20"/>
+          <w:szCs w:val="20"/>
+        </w:rPr>
+        <w:t>jualbeli</w:t>
+      </w:r>
+      <w:proofErr w:type="spellEnd"/>
+      <w:r>
+        <w:rPr>
+          <w:sz w:val="20"/>
+          <w:szCs w:val="20"/>
+        </w:rPr>
+        <w:t>/</w:t>
+      </w:r>
+      <w:proofErr w:type="spellStart"/>
+      <w:r>
+        <w:rPr>
+          <w:sz w:val="20"/>
+          <w:szCs w:val="20"/>
+        </w:rPr>
+        <w:t>hibah</w:t>
+      </w:r>
+      <w:proofErr w:type="spellEnd"/>
+      <w:r>
+        <w:rPr>
+          <w:sz w:val="20"/>
+          <w:szCs w:val="20"/>
+        </w:rPr>
+        <w:t>/</w:t>
+      </w:r>
+      <w:proofErr w:type="spellStart"/>
+      <w:r>
+        <w:rPr>
+          <w:sz w:val="20"/>
+          <w:szCs w:val="20"/>
+        </w:rPr>
+        <w:t>wakaf</w:t>
+      </w:r>
+      <w:proofErr w:type="spellEnd"/>
+      <w:proofErr w:type="gramStart"/>
+      <w:r>
+        <w:rPr>
+          <w:sz w:val="20"/>
+          <w:szCs w:val="20"/>
+        </w:rPr>
+        <w:t>)</w:t>
+      </w:r>
+      <w:r>
+        <w:rPr>
+          <w:sz w:val="20"/>
+          <w:szCs w:val="20"/>
+        </w:rPr>
+        <w:t xml:space="preserve"> :</w:t>
+      </w:r>
+      <w:proofErr w:type="gramEnd"/>
+      <w:r>
+        <w:rPr>
+          <w:sz w:val="20"/>
+          <w:szCs w:val="20"/>
+        </w:rPr>
+        <w:t xml:space="preserve"> {proses} ,</w:t>
+      </w:r>
+      <w:r>
+        <w:rPr>
+          <w:sz w:val="20"/>
+          <w:szCs w:val="20"/>
+        </w:rPr>
+        <w:t xml:space="preserve"> </w:t>
+      </w:r>
+      <w:r>
+        <w:rPr>
+          <w:sz w:val="20"/>
+          <w:szCs w:val="20"/>
+        </w:rPr>
+        <w:t xml:space="preserve">yang </w:t>
+      </w:r>
+      <w:proofErr w:type="spellStart"/>
+      <w:r>
+        <w:rPr>
+          <w:sz w:val="20"/>
+          <w:szCs w:val="20"/>
+        </w:rPr>
+        <w:t>sampai</w:t>
+      </w:r>
+      <w:proofErr w:type="spellEnd"/>
+      <w:r>
+        <w:rPr>
+          <w:sz w:val="20"/>
+          <w:szCs w:val="20"/>
+        </w:rPr>
+        <w:t xml:space="preserve"> </w:t>
+      </w:r>
+      <w:proofErr w:type="spellStart"/>
       <w:r>
         <w:rPr>
           <w:sz w:val="20"/>
@@ -1230,13 +1794,15 @@
         </w:rPr>
         <w:t>saat</w:t>
       </w:r>
-      <w:r>
-        <w:rPr>
-          <w:sz w:val="20"/>
-          <w:szCs w:val="20"/>
-        </w:rPr>
-        <w:t xml:space="preserve"> </w:t>
-      </w:r>
+      <w:proofErr w:type="spellEnd"/>
+      <w:r>
+        <w:rPr>
+          <w:sz w:val="20"/>
+          <w:szCs w:val="20"/>
+        </w:rPr>
+        <w:t xml:space="preserve"> </w:t>
+      </w:r>
+      <w:proofErr w:type="spellStart"/>
       <w:r>
         <w:rPr>
           <w:sz w:val="20"/>
@@ -1244,13 +1810,15 @@
         </w:rPr>
         <w:t>ini</w:t>
       </w:r>
-      <w:r>
-        <w:rPr>
-          <w:sz w:val="20"/>
-          <w:szCs w:val="20"/>
-        </w:rPr>
-        <w:t xml:space="preserve"> </w:t>
-      </w:r>
+      <w:proofErr w:type="spellEnd"/>
+      <w:r>
+        <w:rPr>
+          <w:sz w:val="20"/>
+          <w:szCs w:val="20"/>
+        </w:rPr>
+        <w:t xml:space="preserve"> </w:t>
+      </w:r>
+      <w:proofErr w:type="spellStart"/>
       <w:r>
         <w:rPr>
           <w:sz w:val="20"/>
@@ -1258,13 +1826,15 @@
         </w:rPr>
         <w:t>saya</w:t>
       </w:r>
-      <w:r>
-        <w:rPr>
-          <w:sz w:val="20"/>
-          <w:szCs w:val="20"/>
-        </w:rPr>
-        <w:t xml:space="preserve"> </w:t>
-      </w:r>
+      <w:proofErr w:type="spellEnd"/>
+      <w:r>
+        <w:rPr>
+          <w:sz w:val="20"/>
+          <w:szCs w:val="20"/>
+        </w:rPr>
+        <w:t xml:space="preserve"> </w:t>
+      </w:r>
+      <w:proofErr w:type="spellStart"/>
       <w:r>
         <w:rPr>
           <w:sz w:val="20"/>
@@ -1272,13 +1842,15 @@
         </w:rPr>
         <w:t>kuasai</w:t>
       </w:r>
-      <w:r>
-        <w:rPr>
-          <w:sz w:val="20"/>
-          <w:szCs w:val="20"/>
-        </w:rPr>
-        <w:t xml:space="preserve"> </w:t>
-      </w:r>
+      <w:proofErr w:type="spellEnd"/>
+      <w:r>
+        <w:rPr>
+          <w:sz w:val="20"/>
+          <w:szCs w:val="20"/>
+        </w:rPr>
+        <w:t xml:space="preserve"> </w:t>
+      </w:r>
+      <w:proofErr w:type="spellStart"/>
       <w:r>
         <w:rPr>
           <w:sz w:val="20"/>
@@ -1286,13 +1858,15 @@
         </w:rPr>
         <w:t>secara</w:t>
       </w:r>
-      <w:r>
-        <w:rPr>
-          <w:sz w:val="20"/>
-          <w:szCs w:val="20"/>
-        </w:rPr>
-        <w:t xml:space="preserve"> </w:t>
-      </w:r>
+      <w:proofErr w:type="spellEnd"/>
+      <w:r>
+        <w:rPr>
+          <w:sz w:val="20"/>
+          <w:szCs w:val="20"/>
+        </w:rPr>
+        <w:t xml:space="preserve"> </w:t>
+      </w:r>
+      <w:proofErr w:type="spellStart"/>
       <w:r>
         <w:rPr>
           <w:sz w:val="20"/>
@@ -1300,13 +1874,15 @@
         </w:rPr>
         <w:t>terus</w:t>
       </w:r>
-      <w:r>
-        <w:rPr>
-          <w:sz w:val="20"/>
-          <w:szCs w:val="20"/>
-        </w:rPr>
-        <w:t xml:space="preserve"> </w:t>
-      </w:r>
+      <w:proofErr w:type="spellEnd"/>
+      <w:r>
+        <w:rPr>
+          <w:sz w:val="20"/>
+          <w:szCs w:val="20"/>
+        </w:rPr>
+        <w:t xml:space="preserve"> </w:t>
+      </w:r>
+      <w:proofErr w:type="spellStart"/>
       <w:r>
         <w:rPr>
           <w:sz w:val="20"/>
@@ -1314,12 +1890,61 @@
         </w:rPr>
         <w:t>menerus</w:t>
       </w:r>
-      <w:r>
-        <w:rPr>
-          <w:sz w:val="20"/>
-          <w:szCs w:val="20"/>
-        </w:rPr>
-        <w:t xml:space="preserve"> dan kami nyatakan dan menjamin bahwa :</w:t>
+      <w:proofErr w:type="spellEnd"/>
+      <w:r>
+        <w:rPr>
+          <w:sz w:val="20"/>
+          <w:szCs w:val="20"/>
+        </w:rPr>
+        <w:t xml:space="preserve"> dan kami </w:t>
+      </w:r>
+      <w:proofErr w:type="spellStart"/>
+      <w:r>
+        <w:rPr>
+          <w:sz w:val="20"/>
+          <w:szCs w:val="20"/>
+        </w:rPr>
+        <w:t>nyatakan</w:t>
+      </w:r>
+      <w:proofErr w:type="spellEnd"/>
+      <w:r>
+        <w:rPr>
+          <w:sz w:val="20"/>
+          <w:szCs w:val="20"/>
+        </w:rPr>
+        <w:t xml:space="preserve"> dan </w:t>
+      </w:r>
+      <w:proofErr w:type="spellStart"/>
+      <w:r>
+        <w:rPr>
+          <w:sz w:val="20"/>
+          <w:szCs w:val="20"/>
+        </w:rPr>
+        <w:t>menjamin</w:t>
+      </w:r>
+      <w:proofErr w:type="spellEnd"/>
+      <w:r>
+        <w:rPr>
+          <w:sz w:val="20"/>
+          <w:szCs w:val="20"/>
+        </w:rPr>
+        <w:t xml:space="preserve"> </w:t>
+      </w:r>
+      <w:proofErr w:type="spellStart"/>
+      <w:r>
+        <w:rPr>
+          <w:sz w:val="20"/>
+          <w:szCs w:val="20"/>
+        </w:rPr>
+        <w:t>bahwa</w:t>
+      </w:r>
+      <w:proofErr w:type="spellEnd"/>
+      <w:r>
+        <w:rPr>
+          <w:sz w:val="20"/>
+          <w:szCs w:val="20"/>
+        </w:rPr>
+        <w:t xml:space="preserve"> :</w:t>
       </w:r>
     </w:p>
     <w:p>
@@ -1349,29 +1974,73 @@
           <w:sz w:val="20"/>
           <w:szCs w:val="20"/>
         </w:rPr>
-        <w:t>anah tersebut, tidak</w:t>
-      </w:r>
-      <w:r>
-        <w:rPr>
-          <w:sz w:val="20"/>
-          <w:szCs w:val="20"/>
-        </w:rPr>
-        <w:t xml:space="preserve"> </w:t>
-      </w:r>
-      <w:r>
-        <w:rPr>
-          <w:sz w:val="20"/>
-          <w:szCs w:val="20"/>
-        </w:rPr>
-        <w:t>dijadikan / menjadi</w:t>
-      </w:r>
-      <w:r>
-        <w:rPr>
-          <w:sz w:val="20"/>
-          <w:szCs w:val="20"/>
-        </w:rPr>
-        <w:t xml:space="preserve"> </w:t>
-      </w:r>
+        <w:t xml:space="preserve">anah </w:t>
+      </w:r>
+      <w:proofErr w:type="spellStart"/>
+      <w:r>
+        <w:rPr>
+          <w:sz w:val="20"/>
+          <w:szCs w:val="20"/>
+        </w:rPr>
+        <w:t>tersebut</w:t>
+      </w:r>
+      <w:proofErr w:type="spellEnd"/>
+      <w:r>
+        <w:rPr>
+          <w:sz w:val="20"/>
+          <w:szCs w:val="20"/>
+        </w:rPr>
+        <w:t xml:space="preserve">, </w:t>
+      </w:r>
+      <w:proofErr w:type="spellStart"/>
+      <w:r>
+        <w:rPr>
+          <w:sz w:val="20"/>
+          <w:szCs w:val="20"/>
+        </w:rPr>
+        <w:t>tidak</w:t>
+      </w:r>
+      <w:proofErr w:type="spellEnd"/>
+      <w:r>
+        <w:rPr>
+          <w:sz w:val="20"/>
+          <w:szCs w:val="20"/>
+        </w:rPr>
+        <w:t xml:space="preserve"> </w:t>
+      </w:r>
+      <w:proofErr w:type="spellStart"/>
+      <w:r>
+        <w:rPr>
+          <w:sz w:val="20"/>
+          <w:szCs w:val="20"/>
+        </w:rPr>
+        <w:t>dijadikan</w:t>
+      </w:r>
+      <w:proofErr w:type="spellEnd"/>
+      <w:r>
+        <w:rPr>
+          <w:sz w:val="20"/>
+          <w:szCs w:val="20"/>
+        </w:rPr>
+        <w:t xml:space="preserve"> / </w:t>
+      </w:r>
+      <w:proofErr w:type="spellStart"/>
+      <w:r>
+        <w:rPr>
+          <w:sz w:val="20"/>
+          <w:szCs w:val="20"/>
+        </w:rPr>
+        <w:t>menjadi</w:t>
+      </w:r>
+      <w:proofErr w:type="spellEnd"/>
+      <w:r>
+        <w:rPr>
+          <w:sz w:val="20"/>
+          <w:szCs w:val="20"/>
+        </w:rPr>
+        <w:t xml:space="preserve"> </w:t>
+      </w:r>
+      <w:proofErr w:type="spellStart"/>
       <w:r>
         <w:rPr>
           <w:sz w:val="20"/>
@@ -1379,13 +2048,15 @@
         </w:rPr>
         <w:t>jaminan</w:t>
       </w:r>
-      <w:r>
-        <w:rPr>
-          <w:sz w:val="20"/>
-          <w:szCs w:val="20"/>
-        </w:rPr>
-        <w:t xml:space="preserve"> </w:t>
-      </w:r>
+      <w:proofErr w:type="spellEnd"/>
+      <w:r>
+        <w:rPr>
+          <w:sz w:val="20"/>
+          <w:szCs w:val="20"/>
+        </w:rPr>
+        <w:t xml:space="preserve"> </w:t>
+      </w:r>
+      <w:proofErr w:type="spellStart"/>
       <w:r>
         <w:rPr>
           <w:sz w:val="20"/>
@@ -1393,13 +2064,15 @@
         </w:rPr>
         <w:t>sesuatu</w:t>
       </w:r>
-      <w:r>
-        <w:rPr>
-          <w:sz w:val="20"/>
-          <w:szCs w:val="20"/>
-        </w:rPr>
-        <w:t xml:space="preserve"> </w:t>
-      </w:r>
+      <w:proofErr w:type="spellEnd"/>
+      <w:r>
+        <w:rPr>
+          <w:sz w:val="20"/>
+          <w:szCs w:val="20"/>
+        </w:rPr>
+        <w:t xml:space="preserve"> </w:t>
+      </w:r>
+      <w:proofErr w:type="spellStart"/>
       <w:r>
         <w:rPr>
           <w:sz w:val="20"/>
@@ -1407,12 +2080,45 @@
         </w:rPr>
         <w:t>hutang</w:t>
       </w:r>
-      <w:r>
-        <w:rPr>
-          <w:sz w:val="20"/>
-          <w:szCs w:val="20"/>
-        </w:rPr>
-        <w:t xml:space="preserve"> dan kepentingan lainnya.</w:t>
+      <w:proofErr w:type="spellEnd"/>
+      <w:r>
+        <w:rPr>
+          <w:sz w:val="20"/>
+          <w:szCs w:val="20"/>
+        </w:rPr>
+        <w:t xml:space="preserve"> dan </w:t>
+      </w:r>
+      <w:proofErr w:type="spellStart"/>
+      <w:r>
+        <w:rPr>
+          <w:sz w:val="20"/>
+          <w:szCs w:val="20"/>
+        </w:rPr>
+        <w:t>kepentingan</w:t>
+      </w:r>
+      <w:proofErr w:type="spellEnd"/>
+      <w:r>
+        <w:rPr>
+          <w:sz w:val="20"/>
+          <w:szCs w:val="20"/>
+        </w:rPr>
+        <w:t xml:space="preserve"> </w:t>
+      </w:r>
+      <w:proofErr w:type="spellStart"/>
+      <w:r>
+        <w:rPr>
+          <w:sz w:val="20"/>
+          <w:szCs w:val="20"/>
+        </w:rPr>
+        <w:t>lainnya</w:t>
+      </w:r>
+      <w:proofErr w:type="spellEnd"/>
+      <w:r>
+        <w:rPr>
+          <w:sz w:val="20"/>
+          <w:szCs w:val="20"/>
+        </w:rPr>
+        <w:t>.</w:t>
       </w:r>
     </w:p>
     <w:p>
@@ -1435,8 +2141,145 @@
           <w:sz w:val="20"/>
           <w:szCs w:val="20"/>
         </w:rPr>
-        <w:t>Tanah tersebut dan tidak dalam sengketa baik secara kepemilikan maupun batas-batasnya</w:t>
-      </w:r>
+        <w:t xml:space="preserve">Tanah </w:t>
+      </w:r>
+      <w:proofErr w:type="spellStart"/>
+      <w:r>
+        <w:rPr>
+          <w:sz w:val="20"/>
+          <w:szCs w:val="20"/>
+        </w:rPr>
+        <w:t>tersebut</w:t>
+      </w:r>
+      <w:proofErr w:type="spellEnd"/>
+      <w:r>
+        <w:rPr>
+          <w:sz w:val="20"/>
+          <w:szCs w:val="20"/>
+        </w:rPr>
+        <w:t xml:space="preserve"> dan </w:t>
+      </w:r>
+      <w:proofErr w:type="spellStart"/>
+      <w:r>
+        <w:rPr>
+          <w:sz w:val="20"/>
+          <w:szCs w:val="20"/>
+        </w:rPr>
+        <w:t>tidak</w:t>
+      </w:r>
+      <w:proofErr w:type="spellEnd"/>
+      <w:r>
+        <w:rPr>
+          <w:sz w:val="20"/>
+          <w:szCs w:val="20"/>
+        </w:rPr>
+        <w:t xml:space="preserve"> </w:t>
+      </w:r>
+      <w:proofErr w:type="spellStart"/>
+      <w:r>
+        <w:rPr>
+          <w:sz w:val="20"/>
+          <w:szCs w:val="20"/>
+        </w:rPr>
+        <w:t>dalam</w:t>
+      </w:r>
+      <w:proofErr w:type="spellEnd"/>
+      <w:r>
+        <w:rPr>
+          <w:sz w:val="20"/>
+          <w:szCs w:val="20"/>
+        </w:rPr>
+        <w:t xml:space="preserve"> </w:t>
+      </w:r>
+      <w:proofErr w:type="spellStart"/>
+      <w:r>
+        <w:rPr>
+          <w:sz w:val="20"/>
+          <w:szCs w:val="20"/>
+        </w:rPr>
+        <w:t>sengketa</w:t>
+      </w:r>
+      <w:proofErr w:type="spellEnd"/>
+      <w:r>
+        <w:rPr>
+          <w:sz w:val="20"/>
+          <w:szCs w:val="20"/>
+        </w:rPr>
+        <w:t xml:space="preserve"> </w:t>
+      </w:r>
+      <w:proofErr w:type="spellStart"/>
+      <w:r>
+        <w:rPr>
+          <w:sz w:val="20"/>
+          <w:szCs w:val="20"/>
+        </w:rPr>
+        <w:t>baik</w:t>
+      </w:r>
+      <w:proofErr w:type="spellEnd"/>
+      <w:r>
+        <w:rPr>
+          <w:sz w:val="20"/>
+          <w:szCs w:val="20"/>
+        </w:rPr>
+        <w:t xml:space="preserve"> </w:t>
+      </w:r>
+      <w:proofErr w:type="spellStart"/>
+      <w:r>
+        <w:rPr>
+          <w:sz w:val="20"/>
+          <w:szCs w:val="20"/>
+        </w:rPr>
+        <w:t>secara</w:t>
+      </w:r>
+      <w:proofErr w:type="spellEnd"/>
+      <w:r>
+        <w:rPr>
+          <w:sz w:val="20"/>
+          <w:szCs w:val="20"/>
+        </w:rPr>
+        <w:t xml:space="preserve"> </w:t>
+      </w:r>
+      <w:proofErr w:type="spellStart"/>
+      <w:r>
+        <w:rPr>
+          <w:sz w:val="20"/>
+          <w:szCs w:val="20"/>
+        </w:rPr>
+        <w:t>kepemilikan</w:t>
+      </w:r>
+      <w:proofErr w:type="spellEnd"/>
+      <w:r>
+        <w:rPr>
+          <w:sz w:val="20"/>
+          <w:szCs w:val="20"/>
+        </w:rPr>
+        <w:t xml:space="preserve"> </w:t>
+      </w:r>
+      <w:proofErr w:type="spellStart"/>
+      <w:r>
+        <w:rPr>
+          <w:sz w:val="20"/>
+          <w:szCs w:val="20"/>
+        </w:rPr>
+        <w:t>maupun</w:t>
+      </w:r>
+      <w:proofErr w:type="spellEnd"/>
+      <w:r>
+        <w:rPr>
+          <w:sz w:val="20"/>
+          <w:szCs w:val="20"/>
+        </w:rPr>
+        <w:t xml:space="preserve"> batas-</w:t>
+      </w:r>
+      <w:proofErr w:type="spellStart"/>
+      <w:r>
+        <w:rPr>
+          <w:sz w:val="20"/>
+          <w:szCs w:val="20"/>
+        </w:rPr>
+        <w:t>batasnya</w:t>
+      </w:r>
+      <w:proofErr w:type="spellEnd"/>
     </w:p>
     <w:p>
       <w:pPr>
@@ -1458,7 +2301,183 @@
           <w:sz w:val="20"/>
           <w:szCs w:val="20"/>
         </w:rPr>
-        <w:t xml:space="preserve">Tanah tersebut tidak sedang dalam proses jual beli dan tidak akan diperjualbelikan selama masa sewa. </w:t>
+        <w:t xml:space="preserve">Tanah </w:t>
+      </w:r>
+      <w:proofErr w:type="spellStart"/>
+      <w:r>
+        <w:rPr>
+          <w:sz w:val="20"/>
+          <w:szCs w:val="20"/>
+        </w:rPr>
+        <w:t>tersebut</w:t>
+      </w:r>
+      <w:proofErr w:type="spellEnd"/>
+      <w:r>
+        <w:rPr>
+          <w:sz w:val="20"/>
+          <w:szCs w:val="20"/>
+        </w:rPr>
+        <w:t xml:space="preserve"> </w:t>
+      </w:r>
+      <w:proofErr w:type="spellStart"/>
+      <w:r>
+        <w:rPr>
+          <w:sz w:val="20"/>
+          <w:szCs w:val="20"/>
+        </w:rPr>
+        <w:t>tidak</w:t>
+      </w:r>
+      <w:proofErr w:type="spellEnd"/>
+      <w:r>
+        <w:rPr>
+          <w:sz w:val="20"/>
+          <w:szCs w:val="20"/>
+        </w:rPr>
+        <w:t xml:space="preserve"> </w:t>
+      </w:r>
+      <w:proofErr w:type="spellStart"/>
+      <w:r>
+        <w:rPr>
+          <w:sz w:val="20"/>
+          <w:szCs w:val="20"/>
+        </w:rPr>
+        <w:t>sedang</w:t>
+      </w:r>
+      <w:proofErr w:type="spellEnd"/>
+      <w:r>
+        <w:rPr>
+          <w:sz w:val="20"/>
+          <w:szCs w:val="20"/>
+        </w:rPr>
+        <w:t xml:space="preserve"> </w:t>
+      </w:r>
+      <w:proofErr w:type="spellStart"/>
+      <w:r>
+        <w:rPr>
+          <w:sz w:val="20"/>
+          <w:szCs w:val="20"/>
+        </w:rPr>
+        <w:t>dalam</w:t>
+      </w:r>
+      <w:proofErr w:type="spellEnd"/>
+      <w:r>
+        <w:rPr>
+          <w:sz w:val="20"/>
+          <w:szCs w:val="20"/>
+        </w:rPr>
+        <w:t xml:space="preserve"> proses </w:t>
+      </w:r>
+      <w:proofErr w:type="spellStart"/>
+      <w:r>
+        <w:rPr>
+          <w:sz w:val="20"/>
+          <w:szCs w:val="20"/>
+        </w:rPr>
+        <w:t>jual</w:t>
+      </w:r>
+      <w:proofErr w:type="spellEnd"/>
+      <w:r>
+        <w:rPr>
+          <w:sz w:val="20"/>
+          <w:szCs w:val="20"/>
+        </w:rPr>
+        <w:t xml:space="preserve"> </w:t>
+      </w:r>
+      <w:proofErr w:type="spellStart"/>
+      <w:r>
+        <w:rPr>
+          <w:sz w:val="20"/>
+          <w:szCs w:val="20"/>
+        </w:rPr>
+        <w:t>beli</w:t>
+      </w:r>
+      <w:proofErr w:type="spellEnd"/>
+      <w:r>
+        <w:rPr>
+          <w:sz w:val="20"/>
+          <w:szCs w:val="20"/>
+        </w:rPr>
+        <w:t xml:space="preserve"> dan </w:t>
+      </w:r>
+      <w:proofErr w:type="spellStart"/>
+      <w:r>
+        <w:rPr>
+          <w:sz w:val="20"/>
+          <w:szCs w:val="20"/>
+        </w:rPr>
+        <w:t>tidak</w:t>
+      </w:r>
+      <w:proofErr w:type="spellEnd"/>
+      <w:r>
+        <w:rPr>
+          <w:sz w:val="20"/>
+          <w:szCs w:val="20"/>
+        </w:rPr>
+        <w:t xml:space="preserve"> </w:t>
+      </w:r>
+      <w:proofErr w:type="spellStart"/>
+      <w:r>
+        <w:rPr>
+          <w:sz w:val="20"/>
+          <w:szCs w:val="20"/>
+        </w:rPr>
+        <w:t>akan</w:t>
+      </w:r>
+      <w:proofErr w:type="spellEnd"/>
+      <w:r>
+        <w:rPr>
+          <w:sz w:val="20"/>
+          <w:szCs w:val="20"/>
+        </w:rPr>
+        <w:t xml:space="preserve"> </w:t>
+      </w:r>
+      <w:proofErr w:type="spellStart"/>
+      <w:r>
+        <w:rPr>
+          <w:sz w:val="20"/>
+          <w:szCs w:val="20"/>
+        </w:rPr>
+        <w:t>diperjualbelikan</w:t>
+      </w:r>
+      <w:proofErr w:type="spellEnd"/>
+      <w:r>
+        <w:rPr>
+          <w:sz w:val="20"/>
+          <w:szCs w:val="20"/>
+        </w:rPr>
+        <w:t xml:space="preserve"> </w:t>
+      </w:r>
+      <w:proofErr w:type="spellStart"/>
+      <w:r>
+        <w:rPr>
+          <w:sz w:val="20"/>
+          <w:szCs w:val="20"/>
+        </w:rPr>
+        <w:t>selama</w:t>
+      </w:r>
+      <w:proofErr w:type="spellEnd"/>
+      <w:r>
+        <w:rPr>
+          <w:sz w:val="20"/>
+          <w:szCs w:val="20"/>
+        </w:rPr>
+        <w:t xml:space="preserve"> masa </w:t>
+      </w:r>
+      <w:proofErr w:type="spellStart"/>
+      <w:r>
+        <w:rPr>
+          <w:sz w:val="20"/>
+          <w:szCs w:val="20"/>
+        </w:rPr>
+        <w:t>sewa</w:t>
+      </w:r>
+      <w:proofErr w:type="spellEnd"/>
+      <w:r>
+        <w:rPr>
+          <w:sz w:val="20"/>
+          <w:szCs w:val="20"/>
+        </w:rPr>
+        <w:t xml:space="preserve">. </w:t>
       </w:r>
     </w:p>
     <w:p>
@@ -1482,12 +2501,21 @@
           <w:szCs w:val="20"/>
         </w:rPr>
       </w:pPr>
-      <w:r>
-        <w:rPr>
-          <w:sz w:val="20"/>
-          <w:szCs w:val="20"/>
-        </w:rPr>
-        <w:t xml:space="preserve">Demikian </w:t>
+      <w:proofErr w:type="spellStart"/>
+      <w:r>
+        <w:rPr>
+          <w:sz w:val="20"/>
+          <w:szCs w:val="20"/>
+        </w:rPr>
+        <w:t>Demikian</w:t>
+      </w:r>
+      <w:proofErr w:type="spellEnd"/>
+      <w:r>
+        <w:rPr>
+          <w:sz w:val="20"/>
+          <w:szCs w:val="20"/>
+        </w:rPr>
+        <w:t xml:space="preserve"> </w:t>
       </w:r>
       <w:r>
         <w:rPr>
@@ -1503,6 +2531,7 @@
         </w:rPr>
         <w:t xml:space="preserve"> </w:t>
       </w:r>
+      <w:proofErr w:type="spellStart"/>
       <w:r>
         <w:rPr>
           <w:sz w:val="20"/>
@@ -1510,13 +2539,15 @@
         </w:rPr>
         <w:t>pernyataan</w:t>
       </w:r>
-      <w:r>
-        <w:rPr>
-          <w:sz w:val="20"/>
-          <w:szCs w:val="20"/>
-        </w:rPr>
-        <w:t xml:space="preserve"> </w:t>
-      </w:r>
+      <w:proofErr w:type="spellEnd"/>
+      <w:r>
+        <w:rPr>
+          <w:sz w:val="20"/>
+          <w:szCs w:val="20"/>
+        </w:rPr>
+        <w:t xml:space="preserve"> </w:t>
+      </w:r>
+      <w:proofErr w:type="spellStart"/>
       <w:r>
         <w:rPr>
           <w:sz w:val="20"/>
@@ -1524,13 +2555,15 @@
         </w:rPr>
         <w:t>ini</w:t>
       </w:r>
-      <w:r>
-        <w:rPr>
-          <w:sz w:val="20"/>
-          <w:szCs w:val="20"/>
-        </w:rPr>
-        <w:t xml:space="preserve"> </w:t>
-      </w:r>
+      <w:proofErr w:type="spellEnd"/>
+      <w:r>
+        <w:rPr>
+          <w:sz w:val="20"/>
+          <w:szCs w:val="20"/>
+        </w:rPr>
+        <w:t xml:space="preserve"> </w:t>
+      </w:r>
+      <w:proofErr w:type="spellStart"/>
       <w:r>
         <w:rPr>
           <w:sz w:val="20"/>
@@ -1538,13 +2571,15 @@
         </w:rPr>
         <w:t>saya</w:t>
       </w:r>
-      <w:r>
-        <w:rPr>
-          <w:sz w:val="20"/>
-          <w:szCs w:val="20"/>
-        </w:rPr>
-        <w:t xml:space="preserve"> </w:t>
-      </w:r>
+      <w:proofErr w:type="spellEnd"/>
+      <w:r>
+        <w:rPr>
+          <w:sz w:val="20"/>
+          <w:szCs w:val="20"/>
+        </w:rPr>
+        <w:t xml:space="preserve"> </w:t>
+      </w:r>
+      <w:proofErr w:type="spellStart"/>
       <w:r>
         <w:rPr>
           <w:sz w:val="20"/>
@@ -1552,13 +2587,15 @@
         </w:rPr>
         <w:t>buat</w:t>
       </w:r>
-      <w:r>
-        <w:rPr>
-          <w:sz w:val="20"/>
-          <w:szCs w:val="20"/>
-        </w:rPr>
-        <w:t xml:space="preserve"> </w:t>
-      </w:r>
+      <w:proofErr w:type="spellEnd"/>
+      <w:r>
+        <w:rPr>
+          <w:sz w:val="20"/>
+          <w:szCs w:val="20"/>
+        </w:rPr>
+        <w:t xml:space="preserve"> </w:t>
+      </w:r>
+      <w:proofErr w:type="spellStart"/>
       <w:r>
         <w:rPr>
           <w:sz w:val="20"/>
@@ -1566,13 +2603,15 @@
         </w:rPr>
         <w:t>dengan</w:t>
       </w:r>
-      <w:r>
-        <w:rPr>
-          <w:sz w:val="20"/>
-          <w:szCs w:val="20"/>
-        </w:rPr>
-        <w:t xml:space="preserve"> </w:t>
-      </w:r>
+      <w:proofErr w:type="spellEnd"/>
+      <w:r>
+        <w:rPr>
+          <w:sz w:val="20"/>
+          <w:szCs w:val="20"/>
+        </w:rPr>
+        <w:t xml:space="preserve"> </w:t>
+      </w:r>
+      <w:proofErr w:type="spellStart"/>
       <w:r>
         <w:rPr>
           <w:sz w:val="20"/>
@@ -1580,13 +2619,15 @@
         </w:rPr>
         <w:t>sebenarnya</w:t>
       </w:r>
-      <w:r>
-        <w:rPr>
-          <w:sz w:val="20"/>
-          <w:szCs w:val="20"/>
-        </w:rPr>
-        <w:t xml:space="preserve"> </w:t>
-      </w:r>
+      <w:proofErr w:type="spellEnd"/>
+      <w:r>
+        <w:rPr>
+          <w:sz w:val="20"/>
+          <w:szCs w:val="20"/>
+        </w:rPr>
+        <w:t xml:space="preserve"> </w:t>
+      </w:r>
+      <w:proofErr w:type="spellStart"/>
       <w:r>
         <w:rPr>
           <w:sz w:val="20"/>
@@ -1594,13 +2635,15 @@
         </w:rPr>
         <w:t>dengan</w:t>
       </w:r>
-      <w:r>
-        <w:rPr>
-          <w:sz w:val="20"/>
-          <w:szCs w:val="20"/>
-        </w:rPr>
-        <w:t xml:space="preserve"> </w:t>
-      </w:r>
+      <w:proofErr w:type="spellEnd"/>
+      <w:r>
+        <w:rPr>
+          <w:sz w:val="20"/>
+          <w:szCs w:val="20"/>
+        </w:rPr>
+        <w:t xml:space="preserve"> </w:t>
+      </w:r>
+      <w:proofErr w:type="spellStart"/>
       <w:r>
         <w:rPr>
           <w:sz w:val="20"/>
@@ -1608,13 +2651,15 @@
         </w:rPr>
         <w:t>penuh</w:t>
       </w:r>
-      <w:r>
-        <w:rPr>
-          <w:sz w:val="20"/>
-          <w:szCs w:val="20"/>
-        </w:rPr>
-        <w:t xml:space="preserve"> </w:t>
-      </w:r>
+      <w:proofErr w:type="spellEnd"/>
+      <w:r>
+        <w:rPr>
+          <w:sz w:val="20"/>
+          <w:szCs w:val="20"/>
+        </w:rPr>
+        <w:t xml:space="preserve"> </w:t>
+      </w:r>
+      <w:proofErr w:type="spellStart"/>
       <w:r>
         <w:rPr>
           <w:sz w:val="20"/>
@@ -1622,13 +2667,15 @@
         </w:rPr>
         <w:t>tanggung</w:t>
       </w:r>
-      <w:r>
-        <w:rPr>
-          <w:sz w:val="20"/>
-          <w:szCs w:val="20"/>
-        </w:rPr>
-        <w:t xml:space="preserve"> </w:t>
-      </w:r>
+      <w:proofErr w:type="spellEnd"/>
+      <w:r>
+        <w:rPr>
+          <w:sz w:val="20"/>
+          <w:szCs w:val="20"/>
+        </w:rPr>
+        <w:t xml:space="preserve"> </w:t>
+      </w:r>
+      <w:proofErr w:type="spellStart"/>
       <w:r>
         <w:rPr>
           <w:sz w:val="20"/>
@@ -1636,6 +2683,7 @@
         </w:rPr>
         <w:t>jawab</w:t>
       </w:r>
+      <w:proofErr w:type="spellEnd"/>
       <w:r>
         <w:rPr>
           <w:sz w:val="20"/>
@@ -1657,6 +2705,7 @@
         </w:rPr>
         <w:t xml:space="preserve"> </w:t>
       </w:r>
+      <w:proofErr w:type="spellStart"/>
       <w:r>
         <w:rPr>
           <w:sz w:val="20"/>
@@ -1664,13 +2713,15 @@
         </w:rPr>
         <w:t>apabila</w:t>
       </w:r>
-      <w:r>
-        <w:rPr>
-          <w:sz w:val="20"/>
-          <w:szCs w:val="20"/>
-        </w:rPr>
-        <w:t xml:space="preserve"> </w:t>
-      </w:r>
+      <w:proofErr w:type="spellEnd"/>
+      <w:r>
+        <w:rPr>
+          <w:sz w:val="20"/>
+          <w:szCs w:val="20"/>
+        </w:rPr>
+        <w:t xml:space="preserve"> </w:t>
+      </w:r>
+      <w:proofErr w:type="spellStart"/>
       <w:r>
         <w:rPr>
           <w:sz w:val="20"/>
@@ -1678,13 +2729,15 @@
         </w:rPr>
         <w:t>ternyata</w:t>
       </w:r>
-      <w:r>
-        <w:rPr>
-          <w:sz w:val="20"/>
-          <w:szCs w:val="20"/>
-        </w:rPr>
-        <w:t xml:space="preserve"> </w:t>
-      </w:r>
+      <w:proofErr w:type="spellEnd"/>
+      <w:r>
+        <w:rPr>
+          <w:sz w:val="20"/>
+          <w:szCs w:val="20"/>
+        </w:rPr>
+        <w:t xml:space="preserve"> </w:t>
+      </w:r>
+      <w:proofErr w:type="spellStart"/>
       <w:r>
         <w:rPr>
           <w:sz w:val="20"/>
@@ -1692,13 +2745,15 @@
         </w:rPr>
         <w:t>pernyataan</w:t>
       </w:r>
-      <w:r>
-        <w:rPr>
-          <w:sz w:val="20"/>
-          <w:szCs w:val="20"/>
-        </w:rPr>
-        <w:t xml:space="preserve"> </w:t>
-      </w:r>
+      <w:proofErr w:type="spellEnd"/>
+      <w:r>
+        <w:rPr>
+          <w:sz w:val="20"/>
+          <w:szCs w:val="20"/>
+        </w:rPr>
+        <w:t xml:space="preserve"> </w:t>
+      </w:r>
+      <w:proofErr w:type="spellStart"/>
       <w:r>
         <w:rPr>
           <w:sz w:val="20"/>
@@ -1706,13 +2761,15 @@
         </w:rPr>
         <w:t>ini</w:t>
       </w:r>
-      <w:r>
-        <w:rPr>
-          <w:sz w:val="20"/>
-          <w:szCs w:val="20"/>
-        </w:rPr>
-        <w:t xml:space="preserve"> </w:t>
-      </w:r>
+      <w:proofErr w:type="spellEnd"/>
+      <w:r>
+        <w:rPr>
+          <w:sz w:val="20"/>
+          <w:szCs w:val="20"/>
+        </w:rPr>
+        <w:t xml:space="preserve"> </w:t>
+      </w:r>
+      <w:proofErr w:type="spellStart"/>
       <w:r>
         <w:rPr>
           <w:sz w:val="20"/>
@@ -1720,13 +2777,15 @@
         </w:rPr>
         <w:t>tidak</w:t>
       </w:r>
-      <w:r>
-        <w:rPr>
-          <w:sz w:val="20"/>
-          <w:szCs w:val="20"/>
-        </w:rPr>
-        <w:t xml:space="preserve"> </w:t>
-      </w:r>
+      <w:proofErr w:type="spellEnd"/>
+      <w:r>
+        <w:rPr>
+          <w:sz w:val="20"/>
+          <w:szCs w:val="20"/>
+        </w:rPr>
+        <w:t xml:space="preserve"> </w:t>
+      </w:r>
+      <w:proofErr w:type="spellStart"/>
       <w:r>
         <w:rPr>
           <w:sz w:val="20"/>
@@ -1734,13 +2793,15 @@
         </w:rPr>
         <w:t>benar</w:t>
       </w:r>
-      <w:r>
-        <w:rPr>
-          <w:sz w:val="20"/>
-          <w:szCs w:val="20"/>
-        </w:rPr>
-        <w:t xml:space="preserve"> </w:t>
-      </w:r>
+      <w:proofErr w:type="spellEnd"/>
+      <w:r>
+        <w:rPr>
+          <w:sz w:val="20"/>
+          <w:szCs w:val="20"/>
+        </w:rPr>
+        <w:t xml:space="preserve"> </w:t>
+      </w:r>
+      <w:proofErr w:type="spellStart"/>
       <w:r>
         <w:rPr>
           <w:sz w:val="20"/>
@@ -1762,33 +2823,109 @@
         </w:rPr>
         <w:t>ya</w:t>
       </w:r>
-      <w:r>
-        <w:rPr>
-          <w:sz w:val="20"/>
-          <w:szCs w:val="20"/>
-        </w:rPr>
-        <w:t xml:space="preserve"> </w:t>
-      </w:r>
-      <w:r>
-        <w:rPr>
-          <w:sz w:val="20"/>
-          <w:szCs w:val="20"/>
-        </w:rPr>
-        <w:t>bersedia di tuntut di hadapan</w:t>
-      </w:r>
-      <w:r>
-        <w:rPr>
-          <w:sz w:val="20"/>
-          <w:szCs w:val="20"/>
-        </w:rPr>
-        <w:t xml:space="preserve"> </w:t>
-      </w:r>
-      <w:r>
-        <w:rPr>
-          <w:sz w:val="20"/>
-          <w:szCs w:val="20"/>
-        </w:rPr>
-        <w:t>pihak – pihak yang berwenang.</w:t>
+      <w:proofErr w:type="spellEnd"/>
+      <w:r>
+        <w:rPr>
+          <w:sz w:val="20"/>
+          <w:szCs w:val="20"/>
+        </w:rPr>
+        <w:t xml:space="preserve"> </w:t>
+      </w:r>
+      <w:proofErr w:type="spellStart"/>
+      <w:r>
+        <w:rPr>
+          <w:sz w:val="20"/>
+          <w:szCs w:val="20"/>
+        </w:rPr>
+        <w:t>bersedia</w:t>
+      </w:r>
+      <w:proofErr w:type="spellEnd"/>
+      <w:r>
+        <w:rPr>
+          <w:sz w:val="20"/>
+          <w:szCs w:val="20"/>
+        </w:rPr>
+        <w:t xml:space="preserve"> di </w:t>
+      </w:r>
+      <w:proofErr w:type="spellStart"/>
+      <w:r>
+        <w:rPr>
+          <w:sz w:val="20"/>
+          <w:szCs w:val="20"/>
+        </w:rPr>
+        <w:t>tuntut</w:t>
+      </w:r>
+      <w:proofErr w:type="spellEnd"/>
+      <w:r>
+        <w:rPr>
+          <w:sz w:val="20"/>
+          <w:szCs w:val="20"/>
+        </w:rPr>
+        <w:t xml:space="preserve"> di </w:t>
+      </w:r>
+      <w:proofErr w:type="spellStart"/>
+      <w:r>
+        <w:rPr>
+          <w:sz w:val="20"/>
+          <w:szCs w:val="20"/>
+        </w:rPr>
+        <w:t>hadapan</w:t>
+      </w:r>
+      <w:proofErr w:type="spellEnd"/>
+      <w:r>
+        <w:rPr>
+          <w:sz w:val="20"/>
+          <w:szCs w:val="20"/>
+        </w:rPr>
+        <w:t xml:space="preserve"> </w:t>
+      </w:r>
+      <w:proofErr w:type="spellStart"/>
+      <w:r>
+        <w:rPr>
+          <w:sz w:val="20"/>
+          <w:szCs w:val="20"/>
+        </w:rPr>
+        <w:t>pihak</w:t>
+      </w:r>
+      <w:proofErr w:type="spellEnd"/>
+      <w:r>
+        <w:rPr>
+          <w:sz w:val="20"/>
+          <w:szCs w:val="20"/>
+        </w:rPr>
+        <w:t xml:space="preserve"> – </w:t>
+      </w:r>
+      <w:proofErr w:type="spellStart"/>
+      <w:r>
+        <w:rPr>
+          <w:sz w:val="20"/>
+          <w:szCs w:val="20"/>
+        </w:rPr>
+        <w:t>pihak</w:t>
+      </w:r>
+      <w:proofErr w:type="spellEnd"/>
+      <w:r>
+        <w:rPr>
+          <w:sz w:val="20"/>
+          <w:szCs w:val="20"/>
+        </w:rPr>
+        <w:t xml:space="preserve"> yang </w:t>
+      </w:r>
+      <w:proofErr w:type="spellStart"/>
+      <w:r>
+        <w:rPr>
+          <w:sz w:val="20"/>
+          <w:szCs w:val="20"/>
+        </w:rPr>
+        <w:t>berwenang</w:t>
+      </w:r>
+      <w:proofErr w:type="spellEnd"/>
+      <w:r>
+        <w:rPr>
+          <w:sz w:val="20"/>
+          <w:szCs w:val="20"/>
+        </w:rPr>
+        <w:t>.</w:t>
       </w:r>
     </w:p>
     <w:p>
@@ -1817,7 +2954,23 @@
           <w:sz w:val="20"/>
           <w:szCs w:val="20"/>
         </w:rPr>
-        <w:t>Saksi – saksi:</w:t>
+        <w:t xml:space="preserve">Saksi – </w:t>
+      </w:r>
+      <w:proofErr w:type="spellStart"/>
+      <w:r>
+        <w:rPr>
+          <w:sz w:val="20"/>
+          <w:szCs w:val="20"/>
+        </w:rPr>
+        <w:t>saksi</w:t>
+      </w:r>
+      <w:proofErr w:type="spellEnd"/>
+      <w:r>
+        <w:rPr>
+          <w:sz w:val="20"/>
+          <w:szCs w:val="20"/>
+        </w:rPr>
+        <w:t>:</w:t>
       </w:r>
     </w:p>
     <w:p>
@@ -1963,7 +3116,23 @@
           <w:sz w:val="20"/>
           <w:szCs w:val="20"/>
         </w:rPr>
-        <w:t xml:space="preserve">     (……………………)</w:t>
+        <w:t xml:space="preserve">  </w:t>
+      </w:r>
+      <w:proofErr w:type="gramStart"/>
+      <w:r>
+        <w:rPr>
+          <w:sz w:val="20"/>
+          <w:szCs w:val="20"/>
+        </w:rPr>
+        <w:t xml:space="preserve">   (</w:t>
+      </w:r>
+      <w:proofErr w:type="gramEnd"/>
+      <w:r>
+        <w:rPr>
+          <w:sz w:val="20"/>
+          <w:szCs w:val="20"/>
+        </w:rPr>
+        <w:t>……………………)</w:t>
       </w:r>
     </w:p>
     <w:p>
@@ -2092,7 +3261,23 @@
           <w:szCs w:val="20"/>
         </w:rPr>
         <w:tab/>
-        <w:t xml:space="preserve">     (……………………)</w:t>
+        <w:t xml:space="preserve">  </w:t>
+      </w:r>
+      <w:proofErr w:type="gramStart"/>
+      <w:r>
+        <w:rPr>
+          <w:sz w:val="20"/>
+          <w:szCs w:val="20"/>
+        </w:rPr>
+        <w:t xml:space="preserve">   (</w:t>
+      </w:r>
+      <w:proofErr w:type="gramEnd"/>
+      <w:r>
+        <w:rPr>
+          <w:sz w:val="20"/>
+          <w:szCs w:val="20"/>
+        </w:rPr>
+        <w:t>……………………)</w:t>
       </w:r>
     </w:p>
     <w:p>
@@ -2118,6 +3303,7 @@
           <w:szCs w:val="20"/>
         </w:rPr>
       </w:pPr>
+      <w:proofErr w:type="spellStart"/>
       <w:r>
         <w:rPr>
           <w:sz w:val="20"/>
@@ -2125,6 +3311,7 @@
         </w:rPr>
         <w:t>Boyolali</w:t>
       </w:r>
+      <w:proofErr w:type="spellEnd"/>
       <w:r>
         <w:rPr>
           <w:sz w:val="20"/>
@@ -2137,7 +3324,23 @@
           <w:sz w:val="20"/>
           <w:szCs w:val="20"/>
         </w:rPr>
-        <w:t xml:space="preserve"> {tanggal}</w:t>
+        <w:t xml:space="preserve"> {</w:t>
+      </w:r>
+      <w:proofErr w:type="spellStart"/>
+      <w:r>
+        <w:rPr>
+          <w:sz w:val="20"/>
+          <w:szCs w:val="20"/>
+        </w:rPr>
+        <w:t>tanggal</w:t>
+      </w:r>
+      <w:proofErr w:type="spellEnd"/>
+      <w:r>
+        <w:rPr>
+          <w:sz w:val="20"/>
+          <w:szCs w:val="20"/>
+        </w:rPr>
+        <w:t>}</w:t>
       </w:r>
     </w:p>
     <w:p>
@@ -2156,15 +3359,25 @@
           <w:sz w:val="20"/>
           <w:szCs w:val="20"/>
         </w:rPr>
-        <w:t xml:space="preserve">                                                                                                                  Yang membuat</w:t>
-      </w:r>
-      <w:r>
-        <w:rPr>
-          <w:sz w:val="20"/>
-          <w:szCs w:val="20"/>
-        </w:rPr>
-        <w:t xml:space="preserve"> </w:t>
-      </w:r>
+        <w:t xml:space="preserve">                                                                                                                  Yang </w:t>
+      </w:r>
+      <w:proofErr w:type="spellStart"/>
+      <w:r>
+        <w:rPr>
+          <w:sz w:val="20"/>
+          <w:szCs w:val="20"/>
+        </w:rPr>
+        <w:t>membuat</w:t>
+      </w:r>
+      <w:proofErr w:type="spellEnd"/>
+      <w:r>
+        <w:rPr>
+          <w:sz w:val="20"/>
+          <w:szCs w:val="20"/>
+        </w:rPr>
+        <w:t xml:space="preserve"> </w:t>
+      </w:r>
+      <w:proofErr w:type="spellStart"/>
       <w:r>
         <w:rPr>
           <w:sz w:val="20"/>
@@ -2172,6 +3385,7 @@
         </w:rPr>
         <w:t>Pernyataan</w:t>
       </w:r>
+      <w:proofErr w:type="spellEnd"/>
     </w:p>
     <w:p>
       <w:pPr>
@@ -2261,6 +3475,7 @@
                                 <w:szCs w:val="16"/>
                               </w:rPr>
                             </w:pPr>
+                            <w:proofErr w:type="spellStart"/>
                             <w:r>
                               <w:rPr>
                                 <w:sz w:val="16"/>
@@ -2268,6 +3483,7 @@
                               </w:rPr>
                               <w:t>Materai</w:t>
                             </w:r>
+                            <w:proofErr w:type="spellEnd"/>
                             <w:r>
                               <w:rPr>
                                 <w:sz w:val="16"/>
@@ -2487,14 +3703,26 @@
           <w:u w:val="single"/>
         </w:rPr>
       </w:pPr>
+      <w:proofErr w:type="spellStart"/>
+      <w:proofErr w:type="gramStart"/>
       <w:r>
         <w:rPr>
           <w:sz w:val="20"/>
           <w:szCs w:val="20"/>
           <w:u w:val="single"/>
         </w:rPr>
-        <w:t>Mengetahui :</w:t>
-      </w:r>
+        <w:t>Mengetahui</w:t>
+      </w:r>
+      <w:proofErr w:type="spellEnd"/>
+      <w:r>
+        <w:rPr>
+          <w:sz w:val="20"/>
+          <w:szCs w:val="20"/>
+          <w:u w:val="single"/>
+        </w:rPr>
+        <w:t xml:space="preserve"> :</w:t>
+      </w:r>
+      <w:proofErr w:type="gramEnd"/>
     </w:p>
     <w:p>
       <w:pPr>

</xml_diff>